<commit_message>
plotter added to repository
</commit_message>
<xml_diff>
--- a/Report.docx
+++ b/Report.docx
@@ -172,7 +172,7 @@
           <v:shape id="_x0000_i1025" type="#_x0000_t75" style="width:115.2pt;height:19.2pt" o:ole="">
             <v:imagedata r:id="rId8" o:title=""/>
           </v:shape>
-          <o:OLEObject Type="Embed" ProgID="Equation.DSMT4" ShapeID="_x0000_i1025" DrawAspect="Content" ObjectID="_1757973075" r:id="rId9"/>
+          <o:OLEObject Type="Embed" ProgID="Equation.DSMT4" ShapeID="_x0000_i1025" DrawAspect="Content" ObjectID="_1758124392" r:id="rId9"/>
         </w:object>
       </w:r>
       <w:r>
@@ -404,7 +404,7 @@
           <v:shape id="_x0000_i1026" type="#_x0000_t75" style="width:127.2pt;height:37.2pt" o:ole="">
             <v:imagedata r:id="rId10" o:title=""/>
           </v:shape>
-          <o:OLEObject Type="Embed" ProgID="Equation.DSMT4" ShapeID="_x0000_i1026" DrawAspect="Content" ObjectID="_1757973076" r:id="rId11"/>
+          <o:OLEObject Type="Embed" ProgID="Equation.DSMT4" ShapeID="_x0000_i1026" DrawAspect="Content" ObjectID="_1758124393" r:id="rId11"/>
         </w:object>
       </w:r>
       <w:r>
@@ -628,7 +628,7 @@
           <v:shape id="_x0000_i1027" type="#_x0000_t75" style="width:55.2pt;height:36pt" o:ole="">
             <v:imagedata r:id="rId12" o:title=""/>
           </v:shape>
-          <o:OLEObject Type="Embed" ProgID="Equation.DSMT4" ShapeID="_x0000_i1027" DrawAspect="Content" ObjectID="_1757973077" r:id="rId13"/>
+          <o:OLEObject Type="Embed" ProgID="Equation.DSMT4" ShapeID="_x0000_i1027" DrawAspect="Content" ObjectID="_1758124394" r:id="rId13"/>
         </w:object>
       </w:r>
       <w:r>
@@ -912,7 +912,7 @@
           <v:shape id="_x0000_i1028" type="#_x0000_t75" style="width:103.2pt;height:36pt" o:ole="">
             <v:imagedata r:id="rId14" o:title=""/>
           </v:shape>
-          <o:OLEObject Type="Embed" ProgID="Equation.DSMT4" ShapeID="_x0000_i1028" DrawAspect="Content" ObjectID="_1757973078" r:id="rId15"/>
+          <o:OLEObject Type="Embed" ProgID="Equation.DSMT4" ShapeID="_x0000_i1028" DrawAspect="Content" ObjectID="_1758124395" r:id="rId15"/>
         </w:object>
       </w:r>
       <w:r>
@@ -1323,7 +1323,7 @@
           <v:shape id="_x0000_i1029" type="#_x0000_t75" style="width:79.2pt;height:36pt" o:ole="">
             <v:imagedata r:id="rId16" o:title=""/>
           </v:shape>
-          <o:OLEObject Type="Embed" ProgID="Equation.DSMT4" ShapeID="_x0000_i1029" DrawAspect="Content" ObjectID="_1757973079" r:id="rId17"/>
+          <o:OLEObject Type="Embed" ProgID="Equation.DSMT4" ShapeID="_x0000_i1029" DrawAspect="Content" ObjectID="_1758124396" r:id="rId17"/>
         </w:object>
       </w:r>
       <w:r>
@@ -1901,7 +1901,7 @@
           <v:shape id="_x0000_i1030" type="#_x0000_t75" style="width:174pt;height:36pt" o:ole="">
             <v:imagedata r:id="rId18" o:title=""/>
           </v:shape>
-          <o:OLEObject Type="Embed" ProgID="Equation.DSMT4" ShapeID="_x0000_i1030" DrawAspect="Content" ObjectID="_1757973080" r:id="rId19"/>
+          <o:OLEObject Type="Embed" ProgID="Equation.DSMT4" ShapeID="_x0000_i1030" DrawAspect="Content" ObjectID="_1758124397" r:id="rId19"/>
         </w:object>
       </w:r>
       <w:r>
@@ -2037,7 +2037,7 @@
           <v:shape id="_x0000_i1031" type="#_x0000_t75" style="width:148.8pt;height:36pt" o:ole="">
             <v:imagedata r:id="rId20" o:title=""/>
           </v:shape>
-          <o:OLEObject Type="Embed" ProgID="Equation.DSMT4" ShapeID="_x0000_i1031" DrawAspect="Content" ObjectID="_1757973081" r:id="rId21"/>
+          <o:OLEObject Type="Embed" ProgID="Equation.DSMT4" ShapeID="_x0000_i1031" DrawAspect="Content" ObjectID="_1758124398" r:id="rId21"/>
         </w:object>
       </w:r>
       <w:r>
@@ -2229,7 +2229,7 @@
           <v:shape id="_x0000_i1032" type="#_x0000_t75" style="width:87pt;height:37.2pt" o:ole="">
             <v:imagedata r:id="rId22" o:title=""/>
           </v:shape>
-          <o:OLEObject Type="Embed" ProgID="Equation.DSMT4" ShapeID="_x0000_i1032" DrawAspect="Content" ObjectID="_1757973082" r:id="rId23"/>
+          <o:OLEObject Type="Embed" ProgID="Equation.DSMT4" ShapeID="_x0000_i1032" DrawAspect="Content" ObjectID="_1758124399" r:id="rId23"/>
         </w:object>
       </w:r>
       <w:r>
@@ -3027,7 +3027,7 @@
           <v:shape id="_x0000_i1033" type="#_x0000_t75" style="width:82.2pt;height:37.8pt" o:ole="">
             <v:imagedata r:id="rId24" o:title=""/>
           </v:shape>
-          <o:OLEObject Type="Embed" ProgID="Equation.DSMT4" ShapeID="_x0000_i1033" DrawAspect="Content" ObjectID="_1757973083" r:id="rId25"/>
+          <o:OLEObject Type="Embed" ProgID="Equation.DSMT4" ShapeID="_x0000_i1033" DrawAspect="Content" ObjectID="_1758124400" r:id="rId25"/>
         </w:object>
       </w:r>
       <w:r>
@@ -3297,7 +3297,7 @@
           <v:shape id="_x0000_i1034" type="#_x0000_t75" style="width:25.2pt;height:13.8pt" o:ole="">
             <v:imagedata r:id="rId26" o:title=""/>
           </v:shape>
-          <o:OLEObject Type="Embed" ProgID="Equation.DSMT4" ShapeID="_x0000_i1034" DrawAspect="Content" ObjectID="_1757973084" r:id="rId27"/>
+          <o:OLEObject Type="Embed" ProgID="Equation.DSMT4" ShapeID="_x0000_i1034" DrawAspect="Content" ObjectID="_1758124401" r:id="rId27"/>
         </w:object>
       </w:r>
       <w:r>
@@ -3414,7 +3414,7 @@
           <v:shape id="_x0000_i1035" type="#_x0000_t75" style="width:148.2pt;height:36pt" o:ole="">
             <v:imagedata r:id="rId28" o:title=""/>
           </v:shape>
-          <o:OLEObject Type="Embed" ProgID="Equation.DSMT4" ShapeID="_x0000_i1035" DrawAspect="Content" ObjectID="_1757973085" r:id="rId29"/>
+          <o:OLEObject Type="Embed" ProgID="Equation.DSMT4" ShapeID="_x0000_i1035" DrawAspect="Content" ObjectID="_1758124402" r:id="rId29"/>
         </w:object>
       </w:r>
       <w:r>
@@ -3533,10 +3533,10 @@
           <w:position w:val="-12"/>
         </w:rPr>
         <w:object w:dxaOrig="3060" w:dyaOrig="380" w14:anchorId="530A362A">
-          <v:shape id="_x0000_i1041" type="#_x0000_t75" style="width:153pt;height:19.2pt" o:ole="">
+          <v:shape id="_x0000_i1036" type="#_x0000_t75" style="width:153pt;height:19.2pt" o:ole="">
             <v:imagedata r:id="rId30" o:title=""/>
           </v:shape>
-          <o:OLEObject Type="Embed" ProgID="Equation.DSMT4" ShapeID="_x0000_i1041" DrawAspect="Content" ObjectID="_1757973086" r:id="rId31"/>
+          <o:OLEObject Type="Embed" ProgID="Equation.DSMT4" ShapeID="_x0000_i1036" DrawAspect="Content" ObjectID="_1758124403" r:id="rId31"/>
         </w:object>
       </w:r>
       <w:r>
@@ -4178,7 +4178,7 @@
           <v:shape id="_x0000_i1037" type="#_x0000_t75" style="width:126pt;height:36pt" o:ole="">
             <v:imagedata r:id="rId32" o:title=""/>
           </v:shape>
-          <o:OLEObject Type="Embed" ProgID="Equation.DSMT4" ShapeID="_x0000_i1037" DrawAspect="Content" ObjectID="_1757973087" r:id="rId33"/>
+          <o:OLEObject Type="Embed" ProgID="Equation.DSMT4" ShapeID="_x0000_i1037" DrawAspect="Content" ObjectID="_1758124404" r:id="rId33"/>
         </w:object>
       </w:r>
       <w:r>
@@ -4477,6 +4477,7 @@
         </w:rPr>
         <w:t>+1</w:t>
       </w:r>
+      <w:proofErr w:type="gramStart"/>
       <w:r>
         <w:rPr>
           <w:lang w:val="ru-RU"/>
@@ -4493,7 +4494,14 @@
         <w:rPr>
           <w:lang w:val="ru-RU"/>
         </w:rPr>
-        <w:t xml:space="preserve"> в следующий момент времени </w:t>
+        <w:t xml:space="preserve"> в</w:t>
+      </w:r>
+      <w:proofErr w:type="gramEnd"/>
+      <w:r>
+        <w:rPr>
+          <w:lang w:val="ru-RU"/>
+        </w:rPr>
+        <w:t xml:space="preserve"> следующий момент времени </w:t>
       </w:r>
       <w:r>
         <w:rPr>
@@ -4605,7 +4613,7 @@
           <v:shape id="_x0000_i1038" type="#_x0000_t75" style="width:387pt;height:34.8pt" o:ole="">
             <v:imagedata r:id="rId34" o:title=""/>
           </v:shape>
-          <o:OLEObject Type="Embed" ProgID="Equation.DSMT4" ShapeID="_x0000_i1038" DrawAspect="Content" ObjectID="_1757973088" r:id="rId35"/>
+          <o:OLEObject Type="Embed" ProgID="Equation.DSMT4" ShapeID="_x0000_i1038" DrawAspect="Content" ObjectID="_1758124405" r:id="rId35"/>
         </w:object>
       </w:r>
       <w:r>
@@ -4641,7 +4649,7 @@
           <v:shape id="_x0000_i1039" type="#_x0000_t75" style="width:180pt;height:36pt" o:ole="">
             <v:imagedata r:id="rId36" o:title=""/>
           </v:shape>
-          <o:OLEObject Type="Embed" ProgID="Equation.DSMT4" ShapeID="_x0000_i1039" DrawAspect="Content" ObjectID="_1757973089" r:id="rId37"/>
+          <o:OLEObject Type="Embed" ProgID="Equation.DSMT4" ShapeID="_x0000_i1039" DrawAspect="Content" ObjectID="_1758124406" r:id="rId37"/>
         </w:object>
       </w:r>
       <w:r>
@@ -4666,10 +4674,7 @@
         <w:t xml:space="preserve">Метод Рунге-Кутты </w:t>
       </w:r>
       <w:r>
-        <w:t>I</w:t>
-      </w:r>
-      <w:r>
-        <w:t>I</w:t>
+        <w:t>II</w:t>
       </w:r>
       <w:r>
         <w:rPr>
@@ -4726,10 +4731,10 @@
           <w:lang w:val="ru-RU"/>
         </w:rPr>
         <w:object w:dxaOrig="3280" w:dyaOrig="380" w14:anchorId="3319E935">
-          <v:shape id="_x0000_i1229" type="#_x0000_t75" style="width:163.8pt;height:18.6pt" o:ole="">
+          <v:shape id="_x0000_i1040" type="#_x0000_t75" style="width:163.8pt;height:18.6pt" o:ole="">
             <v:imagedata r:id="rId38" o:title=""/>
           </v:shape>
-          <o:OLEObject Type="Embed" ProgID="Equation.DSMT4" ShapeID="_x0000_i1229" DrawAspect="Content" ObjectID="_1757973090" r:id="rId39"/>
+          <o:OLEObject Type="Embed" ProgID="Equation.DSMT4" ShapeID="_x0000_i1040" DrawAspect="Content" ObjectID="_1758124407" r:id="rId39"/>
         </w:object>
       </w:r>
       <w:r>
@@ -4749,10 +4754,10 @@
           <w:lang w:val="ru-RU"/>
         </w:rPr>
         <w:object w:dxaOrig="2320" w:dyaOrig="700" w14:anchorId="04145FEA">
-          <v:shape id="_x0000_i1227" type="#_x0000_t75" style="width:115.8pt;height:34.8pt" o:ole="">
+          <v:shape id="_x0000_i1041" type="#_x0000_t75" style="width:115.8pt;height:34.8pt" o:ole="">
             <v:imagedata r:id="rId40" o:title=""/>
           </v:shape>
-          <o:OLEObject Type="Embed" ProgID="Equation.DSMT4" ShapeID="_x0000_i1227" DrawAspect="Content" ObjectID="_1757973091" r:id="rId41"/>
+          <o:OLEObject Type="Embed" ProgID="Equation.DSMT4" ShapeID="_x0000_i1041" DrawAspect="Content" ObjectID="_1758124408" r:id="rId41"/>
         </w:object>
       </w:r>
       <w:r>
@@ -4856,6 +4861,7 @@
         <w:tab/>
         <w:t xml:space="preserve">В результате работы функции </w:t>
       </w:r>
+      <w:proofErr w:type="gramStart"/>
       <w:r>
         <w:t>main</w:t>
       </w:r>
@@ -4863,7 +4869,14 @@
         <w:rPr>
           <w:lang w:val="ru-RU"/>
         </w:rPr>
-        <w:t>()</w:t>
+        <w:t>(</w:t>
+      </w:r>
+      <w:proofErr w:type="gramEnd"/>
+      <w:r>
+        <w:rPr>
+          <w:lang w:val="ru-RU"/>
+        </w:rPr>
+        <w:t>)</w:t>
       </w:r>
       <w:r>
         <w:rPr>
@@ -4972,17 +4985,143 @@
     </w:p>
     <w:p>
       <w:pPr>
-        <w:rPr>
-          <w:lang w:val="ru-RU"/>
-        </w:rPr>
-      </w:pPr>
+        <w:pStyle w:val="Heading1"/>
+        <w:rPr>
+          <w:lang w:val="ru-RU"/>
+        </w:rPr>
+      </w:pPr>
+      <w:r>
+        <w:rPr>
+          <w:lang w:val="ru-RU"/>
+        </w:rPr>
+        <w:t>Обсуждение результатов</w:t>
+      </w:r>
     </w:p>
     <w:p>
       <w:pPr>
         <w:rPr>
-          <w:lang w:val="ru-RU"/>
-        </w:rPr>
-      </w:pPr>
+          <w:iCs/>
+          <w:lang w:val="ru-RU"/>
+        </w:rPr>
+      </w:pPr>
+      <w:r>
+        <w:rPr>
+          <w:lang w:val="ru-RU"/>
+        </w:rPr>
+        <w:tab/>
+        <w:t xml:space="preserve">На </w:t>
+      </w:r>
+      <w:r>
+        <w:rPr>
+          <w:lang w:val="ru-RU"/>
+        </w:rPr>
+        <w:fldChar w:fldCharType="begin"/>
+      </w:r>
+      <w:r>
+        <w:rPr>
+          <w:lang w:val="ru-RU"/>
+        </w:rPr>
+        <w:instrText xml:space="preserve"> REF _Ref147510683 \h </w:instrText>
+      </w:r>
+      <w:r>
+        <w:rPr>
+          <w:lang w:val="ru-RU"/>
+        </w:rPr>
+      </w:r>
+      <w:r>
+        <w:rPr>
+          <w:lang w:val="ru-RU"/>
+        </w:rPr>
+        <w:fldChar w:fldCharType="separate"/>
+      </w:r>
+      <w:r>
+        <w:rPr>
+          <w:lang w:val="ru-RU"/>
+        </w:rPr>
+        <w:t xml:space="preserve">Рисунок </w:t>
+      </w:r>
+      <w:r>
+        <w:rPr>
+          <w:noProof/>
+          <w:lang w:val="ru-RU"/>
+        </w:rPr>
+        <w:t>1</w:t>
+      </w:r>
+      <w:r>
+        <w:rPr>
+          <w:lang w:val="ru-RU"/>
+        </w:rPr>
+        <w:fldChar w:fldCharType="end"/>
+      </w:r>
+      <w:r>
+        <w:rPr>
+          <w:lang w:val="ru-RU"/>
+        </w:rPr>
+        <w:t xml:space="preserve"> представлены результаты решения задачи на основе разных методов численного интегрирования. Зависимость силы тока через катушку и заряда на обкладках конденсатора является периодической функцией времени. С физической точки зрения это объясняется тем, что в рассматриваемом контуре происходит превращение энергии электрического поля в энергию магнитного поля и обратно. С математической точки зрения колебания постоянной амплитуды получаются из-за чисто мнимых собственных значений дифференциального уравнения </w:t>
+      </w:r>
+      <w:r>
+        <w:rPr>
+          <w:iCs/>
+          <w:lang w:val="ru-RU"/>
+        </w:rPr>
+        <w:fldChar w:fldCharType="begin"/>
+      </w:r>
+      <w:r>
+        <w:rPr>
+          <w:iCs/>
+          <w:lang w:val="ru-RU"/>
+        </w:rPr>
+        <w:instrText xml:space="preserve"> GOTOBUTTON ZEqnNum737643  \* MERGEFORMAT </w:instrText>
+      </w:r>
+      <w:r>
+        <w:rPr>
+          <w:iCs/>
+          <w:lang w:val="ru-RU"/>
+        </w:rPr>
+        <w:fldChar w:fldCharType="begin"/>
+      </w:r>
+      <w:r>
+        <w:rPr>
+          <w:iCs/>
+          <w:lang w:val="ru-RU"/>
+        </w:rPr>
+        <w:instrText xml:space="preserve"> REF ZEqnNum737643 \* Charformat \! \* MERGEFORMAT </w:instrText>
+      </w:r>
+      <w:r>
+        <w:rPr>
+          <w:iCs/>
+          <w:lang w:val="ru-RU"/>
+        </w:rPr>
+        <w:fldChar w:fldCharType="separate"/>
+      </w:r>
+      <w:r>
+        <w:rPr>
+          <w:iCs/>
+          <w:lang w:val="ru-RU"/>
+        </w:rPr>
+        <w:instrText>(8)</w:instrText>
+      </w:r>
+      <w:r>
+        <w:rPr>
+          <w:iCs/>
+          <w:lang w:val="ru-RU"/>
+        </w:rPr>
+        <w:fldChar w:fldCharType="end"/>
+      </w:r>
+      <w:r>
+        <w:rPr>
+          <w:iCs/>
+          <w:lang w:val="ru-RU"/>
+        </w:rPr>
+        <w:fldChar w:fldCharType="end"/>
+      </w:r>
+      <w:r>
+        <w:rPr>
+          <w:iCs/>
+          <w:lang w:val="ru-RU"/>
+        </w:rPr>
+        <w:t>.</w:t>
+      </w:r>
     </w:p>
     <w:p>
       <w:pPr>
@@ -4993,17 +5132,592 @@
     </w:p>
     <w:p>
       <w:pPr>
-        <w:rPr>
-          <w:lang w:val="ru-RU"/>
-        </w:rPr>
-      </w:pPr>
+        <w:tabs>
+          <w:tab w:val="right" w:pos="9638"/>
+        </w:tabs>
+        <w:rPr>
+          <w:lang w:val="ru-RU"/>
+        </w:rPr>
+      </w:pPr>
+      <w:r>
+        <w:rPr>
+          <w:noProof/>
+          <w:lang w:val="ru-RU"/>
+        </w:rPr>
+        <w:drawing>
+          <wp:inline distT="0" distB="0" distL="0" distR="0" wp14:anchorId="54CAA635" wp14:editId="7D571A5E">
+            <wp:extent cx="2880000" cy="2158970"/>
+            <wp:effectExtent l="0" t="0" r="0" b="0"/>
+            <wp:docPr id="1578276602" name="Picture 1"/>
+            <wp:cNvGraphicFramePr>
+              <a:graphicFrameLocks xmlns:a="http://schemas.openxmlformats.org/drawingml/2006/main" noChangeAspect="1"/>
+            </wp:cNvGraphicFramePr>
+            <a:graphic xmlns:a="http://schemas.openxmlformats.org/drawingml/2006/main">
+              <a:graphicData uri="http://schemas.openxmlformats.org/drawingml/2006/picture">
+                <pic:pic xmlns:pic="http://schemas.openxmlformats.org/drawingml/2006/picture">
+                  <pic:nvPicPr>
+                    <pic:cNvPr id="0" name="Picture 18"/>
+                    <pic:cNvPicPr>
+                      <a:picLocks noChangeAspect="1" noChangeArrowheads="1"/>
+                    </pic:cNvPicPr>
+                  </pic:nvPicPr>
+                  <pic:blipFill>
+                    <a:blip r:embed="rId42" cstate="print">
+                      <a:extLst>
+                        <a:ext uri="{28A0092B-C50C-407E-A947-70E740481C1C}">
+                          <a14:useLocalDpi xmlns:a14="http://schemas.microsoft.com/office/drawing/2010/main" val="0"/>
+                        </a:ext>
+                      </a:extLst>
+                    </a:blip>
+                    <a:srcRect/>
+                    <a:stretch>
+                      <a:fillRect/>
+                    </a:stretch>
+                  </pic:blipFill>
+                  <pic:spPr bwMode="auto">
+                    <a:xfrm>
+                      <a:off x="0" y="0"/>
+                      <a:ext cx="2880000" cy="2158970"/>
+                    </a:xfrm>
+                    <a:prstGeom prst="rect">
+                      <a:avLst/>
+                    </a:prstGeom>
+                    <a:noFill/>
+                    <a:ln>
+                      <a:noFill/>
+                    </a:ln>
+                  </pic:spPr>
+                </pic:pic>
+              </a:graphicData>
+            </a:graphic>
+          </wp:inline>
+        </w:drawing>
+      </w:r>
+      <w:r>
+        <w:rPr>
+          <w:lang w:val="ru-RU"/>
+        </w:rPr>
+        <w:t xml:space="preserve"> </w:t>
+      </w:r>
+      <w:r>
+        <w:rPr>
+          <w:lang w:val="ru-RU"/>
+        </w:rPr>
+        <w:tab/>
+      </w:r>
+      <w:r>
+        <w:rPr>
+          <w:noProof/>
+          <w:lang w:val="ru-RU"/>
+        </w:rPr>
+        <w:drawing>
+          <wp:inline distT="0" distB="0" distL="0" distR="0" wp14:anchorId="119B7433" wp14:editId="13C5794F">
+            <wp:extent cx="2880000" cy="2158970"/>
+            <wp:effectExtent l="0" t="0" r="0" b="0"/>
+            <wp:docPr id="1178213027" name="Picture 2"/>
+            <wp:cNvGraphicFramePr>
+              <a:graphicFrameLocks xmlns:a="http://schemas.openxmlformats.org/drawingml/2006/main" noChangeAspect="1"/>
+            </wp:cNvGraphicFramePr>
+            <a:graphic xmlns:a="http://schemas.openxmlformats.org/drawingml/2006/main">
+              <a:graphicData uri="http://schemas.openxmlformats.org/drawingml/2006/picture">
+                <pic:pic xmlns:pic="http://schemas.openxmlformats.org/drawingml/2006/picture">
+                  <pic:nvPicPr>
+                    <pic:cNvPr id="0" name="Picture 19"/>
+                    <pic:cNvPicPr>
+                      <a:picLocks noChangeAspect="1" noChangeArrowheads="1"/>
+                    </pic:cNvPicPr>
+                  </pic:nvPicPr>
+                  <pic:blipFill>
+                    <a:blip r:embed="rId43" cstate="print">
+                      <a:extLst>
+                        <a:ext uri="{28A0092B-C50C-407E-A947-70E740481C1C}">
+                          <a14:useLocalDpi xmlns:a14="http://schemas.microsoft.com/office/drawing/2010/main" val="0"/>
+                        </a:ext>
+                      </a:extLst>
+                    </a:blip>
+                    <a:srcRect/>
+                    <a:stretch>
+                      <a:fillRect/>
+                    </a:stretch>
+                  </pic:blipFill>
+                  <pic:spPr bwMode="auto">
+                    <a:xfrm>
+                      <a:off x="0" y="0"/>
+                      <a:ext cx="2880000" cy="2158970"/>
+                    </a:xfrm>
+                    <a:prstGeom prst="rect">
+                      <a:avLst/>
+                    </a:prstGeom>
+                    <a:noFill/>
+                    <a:ln>
+                      <a:noFill/>
+                    </a:ln>
+                  </pic:spPr>
+                </pic:pic>
+              </a:graphicData>
+            </a:graphic>
+          </wp:inline>
+        </w:drawing>
+      </w:r>
     </w:p>
     <w:p>
       <w:pPr>
-        <w:rPr>
-          <w:lang w:val="ru-RU"/>
-        </w:rPr>
-      </w:pPr>
+        <w:pStyle w:val="Caption"/>
+        <w:rPr>
+          <w:lang w:val="ru-RU"/>
+        </w:rPr>
+      </w:pPr>
+      <w:bookmarkStart w:id="8" w:name="_Ref147510683"/>
+      <w:r>
+        <w:rPr>
+          <w:lang w:val="ru-RU"/>
+        </w:rPr>
+        <w:t xml:space="preserve">Рисунок </w:t>
+      </w:r>
+      <w:r>
+        <w:fldChar w:fldCharType="begin"/>
+      </w:r>
+      <w:r>
+        <w:rPr>
+          <w:lang w:val="ru-RU"/>
+        </w:rPr>
+        <w:instrText xml:space="preserve"> </w:instrText>
+      </w:r>
+      <w:r>
+        <w:instrText>SEQ</w:instrText>
+      </w:r>
+      <w:r>
+        <w:rPr>
+          <w:lang w:val="ru-RU"/>
+        </w:rPr>
+        <w:instrText xml:space="preserve"> Рисунок \* </w:instrText>
+      </w:r>
+      <w:r>
+        <w:instrText>ARABIC</w:instrText>
+      </w:r>
+      <w:r>
+        <w:rPr>
+          <w:lang w:val="ru-RU"/>
+        </w:rPr>
+        <w:instrText xml:space="preserve"> </w:instrText>
+      </w:r>
+      <w:r>
+        <w:fldChar w:fldCharType="separate"/>
+      </w:r>
+      <w:r>
+        <w:rPr>
+          <w:noProof/>
+          <w:lang w:val="ru-RU"/>
+        </w:rPr>
+        <w:t>1</w:t>
+      </w:r>
+      <w:r>
+        <w:fldChar w:fldCharType="end"/>
+      </w:r>
+      <w:bookmarkEnd w:id="8"/>
+      <w:r>
+        <w:rPr>
+          <w:lang w:val="ru-RU"/>
+        </w:rPr>
+        <w:t xml:space="preserve">. </w:t>
+      </w:r>
+      <w:r>
+        <w:rPr>
+          <w:lang w:val="ru-RU"/>
+        </w:rPr>
+        <w:t xml:space="preserve">Графики аналитического (сплошные линии) и численного (пунктирные линии) решения задачи </w:t>
+      </w:r>
+      <w:r>
+        <w:rPr>
+          <w:iCs w:val="0"/>
+        </w:rPr>
+        <w:fldChar w:fldCharType="begin"/>
+      </w:r>
+      <w:r>
+        <w:rPr>
+          <w:lang w:val="ru-RU"/>
+        </w:rPr>
+        <w:instrText xml:space="preserve"> </w:instrText>
+      </w:r>
+      <w:r>
+        <w:instrText>GOTOBUTTON</w:instrText>
+      </w:r>
+      <w:r>
+        <w:rPr>
+          <w:lang w:val="ru-RU"/>
+        </w:rPr>
+        <w:instrText xml:space="preserve"> </w:instrText>
+      </w:r>
+      <w:r>
+        <w:instrText>ZEqnNum</w:instrText>
+      </w:r>
+      <w:r>
+        <w:rPr>
+          <w:lang w:val="ru-RU"/>
+        </w:rPr>
+        <w:instrText xml:space="preserve">877136  \* </w:instrText>
+      </w:r>
+      <w:r>
+        <w:instrText>MERGEFORMAT</w:instrText>
+      </w:r>
+      <w:r>
+        <w:rPr>
+          <w:lang w:val="ru-RU"/>
+        </w:rPr>
+        <w:instrText xml:space="preserve"> </w:instrText>
+      </w:r>
+      <w:r>
+        <w:rPr>
+          <w:iCs w:val="0"/>
+        </w:rPr>
+        <w:fldChar w:fldCharType="begin"/>
+      </w:r>
+      <w:r>
+        <w:rPr>
+          <w:lang w:val="ru-RU"/>
+        </w:rPr>
+        <w:instrText xml:space="preserve"> </w:instrText>
+      </w:r>
+      <w:r>
+        <w:instrText>REF</w:instrText>
+      </w:r>
+      <w:r>
+        <w:rPr>
+          <w:lang w:val="ru-RU"/>
+        </w:rPr>
+        <w:instrText xml:space="preserve"> </w:instrText>
+      </w:r>
+      <w:r>
+        <w:instrText>ZEqnNum</w:instrText>
+      </w:r>
+      <w:r>
+        <w:rPr>
+          <w:lang w:val="ru-RU"/>
+        </w:rPr>
+        <w:instrText xml:space="preserve">877136 \* </w:instrText>
+      </w:r>
+      <w:r>
+        <w:instrText>Charformat</w:instrText>
+      </w:r>
+      <w:r>
+        <w:rPr>
+          <w:lang w:val="ru-RU"/>
+        </w:rPr>
+        <w:instrText xml:space="preserve"> \! \* </w:instrText>
+      </w:r>
+      <w:r>
+        <w:instrText>MERGEFORMAT</w:instrText>
+      </w:r>
+      <w:r>
+        <w:rPr>
+          <w:lang w:val="ru-RU"/>
+        </w:rPr>
+        <w:instrText xml:space="preserve"> </w:instrText>
+      </w:r>
+      <w:r>
+        <w:rPr>
+          <w:iCs w:val="0"/>
+        </w:rPr>
+        <w:fldChar w:fldCharType="separate"/>
+      </w:r>
+      <w:r>
+        <w:rPr>
+          <w:lang w:val="ru-RU"/>
+        </w:rPr>
+        <w:instrText>(6)</w:instrText>
+      </w:r>
+      <w:r>
+        <w:rPr>
+          <w:iCs w:val="0"/>
+        </w:rPr>
+        <w:fldChar w:fldCharType="end"/>
+      </w:r>
+      <w:r>
+        <w:rPr>
+          <w:iCs w:val="0"/>
+        </w:rPr>
+        <w:fldChar w:fldCharType="end"/>
+      </w:r>
+      <w:r>
+        <w:rPr>
+          <w:lang w:val="ru-RU"/>
+        </w:rPr>
+        <w:t xml:space="preserve"> </w:t>
+      </w:r>
+      <w:r>
+        <w:rPr>
+          <w:lang w:val="ru-RU"/>
+        </w:rPr>
+        <w:t>и</w:t>
+      </w:r>
+      <w:r>
+        <w:rPr>
+          <w:lang w:val="ru-RU"/>
+        </w:rPr>
+        <w:t xml:space="preserve"> </w:t>
+      </w:r>
+      <w:r>
+        <w:fldChar w:fldCharType="begin"/>
+      </w:r>
+      <w:r>
+        <w:rPr>
+          <w:lang w:val="ru-RU"/>
+        </w:rPr>
+        <w:instrText xml:space="preserve"> </w:instrText>
+      </w:r>
+      <w:r>
+        <w:instrText>GOTOBUTTON</w:instrText>
+      </w:r>
+      <w:r>
+        <w:rPr>
+          <w:lang w:val="ru-RU"/>
+        </w:rPr>
+        <w:instrText xml:space="preserve"> </w:instrText>
+      </w:r>
+      <w:r>
+        <w:instrText>ZEqnNum</w:instrText>
+      </w:r>
+      <w:r>
+        <w:rPr>
+          <w:lang w:val="ru-RU"/>
+        </w:rPr>
+        <w:instrText xml:space="preserve">800057  \* </w:instrText>
+      </w:r>
+      <w:r>
+        <w:instrText>MERGEFORMAT</w:instrText>
+      </w:r>
+      <w:r>
+        <w:rPr>
+          <w:lang w:val="ru-RU"/>
+        </w:rPr>
+        <w:instrText xml:space="preserve"> </w:instrText>
+      </w:r>
+      <w:r>
+        <w:fldChar w:fldCharType="begin"/>
+      </w:r>
+      <w:r>
+        <w:rPr>
+          <w:lang w:val="ru-RU"/>
+        </w:rPr>
+        <w:instrText xml:space="preserve"> </w:instrText>
+      </w:r>
+      <w:r>
+        <w:instrText>REF</w:instrText>
+      </w:r>
+      <w:r>
+        <w:rPr>
+          <w:lang w:val="ru-RU"/>
+        </w:rPr>
+        <w:instrText xml:space="preserve"> </w:instrText>
+      </w:r>
+      <w:r>
+        <w:instrText>ZEqnNum</w:instrText>
+      </w:r>
+      <w:r>
+        <w:rPr>
+          <w:lang w:val="ru-RU"/>
+        </w:rPr>
+        <w:instrText xml:space="preserve">800057 \* </w:instrText>
+      </w:r>
+      <w:r>
+        <w:instrText>Charformat</w:instrText>
+      </w:r>
+      <w:r>
+        <w:rPr>
+          <w:lang w:val="ru-RU"/>
+        </w:rPr>
+        <w:instrText xml:space="preserve"> \! \* </w:instrText>
+      </w:r>
+      <w:r>
+        <w:instrText>MERGEFORMAT</w:instrText>
+      </w:r>
+      <w:r>
+        <w:rPr>
+          <w:lang w:val="ru-RU"/>
+        </w:rPr>
+        <w:instrText xml:space="preserve"> </w:instrText>
+      </w:r>
+      <w:r>
+        <w:fldChar w:fldCharType="separate"/>
+      </w:r>
+      <w:r>
+        <w:rPr>
+          <w:lang w:val="ru-RU"/>
+        </w:rPr>
+        <w:instrText>(7)</w:instrText>
+      </w:r>
+      <w:r>
+        <w:fldChar w:fldCharType="end"/>
+      </w:r>
+      <w:r>
+        <w:fldChar w:fldCharType="end"/>
+      </w:r>
+      <w:r>
+        <w:rPr>
+          <w:lang w:val="ru-RU"/>
+        </w:rPr>
+        <w:t xml:space="preserve"> при постоянном шаге </w:t>
+      </w:r>
+      <w:r>
+        <w:rPr>
+          <w:i/>
+          <w:iCs w:val="0"/>
+        </w:rPr>
+        <w:t>h</w:t>
+      </w:r>
+      <w:r>
+        <w:rPr>
+          <w:lang w:val="ru-RU"/>
+        </w:rPr>
+        <w:t xml:space="preserve"> = 0.2</w:t>
+      </w:r>
+      <w:r>
+        <w:rPr>
+          <w:lang w:val="ru-RU"/>
+        </w:rPr>
+        <w:t xml:space="preserve"> с в безразмерных переменных. Черный цвет – изменение заряда, синий цвет – изменение силы тока. (Слева) Решение по методу Рунге-Кутты 2 порядка на </w:t>
+      </w:r>
+      <w:r>
+        <w:rPr>
+          <w:lang w:val="ru-RU"/>
+        </w:rPr>
+        <w:lastRenderedPageBreak/>
+        <w:t xml:space="preserve">отрезке </w:t>
+      </w:r>
+      <w:r>
+        <w:rPr>
+          <w:lang w:val="ru-RU"/>
+        </w:rPr>
+        <w:t xml:space="preserve">0 </w:t>
+      </w:r>
+      <w:r>
+        <w:rPr>
+          <w:rFonts w:cs="Times New Roman"/>
+          <w:lang w:val="ru-RU"/>
+        </w:rPr>
+        <w:t>≤</w:t>
+      </w:r>
+      <w:r>
+        <w:rPr>
+          <w:lang w:val="ru-RU"/>
+        </w:rPr>
+        <w:t xml:space="preserve"> </w:t>
+      </w:r>
+      <w:proofErr w:type="spellStart"/>
+      <w:r>
+        <w:rPr>
+          <w:i/>
+          <w:iCs w:val="0"/>
+        </w:rPr>
+        <w:t>t</w:t>
+      </w:r>
+      <w:r>
+        <w:rPr>
+          <w:rFonts w:cs="Times New Roman"/>
+          <w:i/>
+          <w:iCs w:val="0"/>
+        </w:rPr>
+        <w:t>ω</w:t>
+      </w:r>
+      <w:proofErr w:type="spellEnd"/>
+      <w:r>
+        <w:rPr>
+          <w:lang w:val="ru-RU"/>
+        </w:rPr>
+        <w:t xml:space="preserve"> </w:t>
+      </w:r>
+      <w:r>
+        <w:rPr>
+          <w:rFonts w:cs="Times New Roman"/>
+          <w:lang w:val="ru-RU"/>
+        </w:rPr>
+        <w:t>≤</w:t>
+      </w:r>
+      <w:r>
+        <w:rPr>
+          <w:lang w:val="ru-RU"/>
+        </w:rPr>
+        <w:t xml:space="preserve"> 30</w:t>
+      </w:r>
+      <w:r>
+        <w:rPr>
+          <w:lang w:val="ru-RU"/>
+        </w:rPr>
+        <w:t xml:space="preserve"> (Справа) Решение по методу Рунге-Кутты 4 порядка</w:t>
+      </w:r>
+      <w:r>
+        <w:rPr>
+          <w:lang w:val="ru-RU"/>
+        </w:rPr>
+        <w:t xml:space="preserve"> </w:t>
+      </w:r>
+      <w:r>
+        <w:rPr>
+          <w:lang w:val="ru-RU"/>
+        </w:rPr>
+        <w:t xml:space="preserve">на отрезке </w:t>
+      </w:r>
+      <w:r>
+        <w:rPr>
+          <w:lang w:val="ru-RU"/>
+        </w:rPr>
+        <w:t xml:space="preserve">70 </w:t>
+      </w:r>
+      <w:r>
+        <w:rPr>
+          <w:rFonts w:cs="Times New Roman"/>
+          <w:lang w:val="ru-RU"/>
+        </w:rPr>
+        <w:t>≤</w:t>
+      </w:r>
+      <w:r>
+        <w:rPr>
+          <w:lang w:val="ru-RU"/>
+        </w:rPr>
+        <w:t xml:space="preserve"> </w:t>
+      </w:r>
+      <w:proofErr w:type="spellStart"/>
+      <w:r>
+        <w:rPr>
+          <w:i/>
+          <w:iCs w:val="0"/>
+        </w:rPr>
+        <w:t>t</w:t>
+      </w:r>
+      <w:r>
+        <w:rPr>
+          <w:rFonts w:cs="Times New Roman"/>
+          <w:i/>
+          <w:iCs w:val="0"/>
+        </w:rPr>
+        <w:t>ω</w:t>
+      </w:r>
+      <w:proofErr w:type="spellEnd"/>
+      <w:r>
+        <w:rPr>
+          <w:lang w:val="ru-RU"/>
+        </w:rPr>
+        <w:t xml:space="preserve"> </w:t>
+      </w:r>
+      <w:r>
+        <w:rPr>
+          <w:rFonts w:cs="Times New Roman"/>
+          <w:lang w:val="ru-RU"/>
+        </w:rPr>
+        <w:t>≤</w:t>
+      </w:r>
+      <w:r>
+        <w:rPr>
+          <w:lang w:val="ru-RU"/>
+        </w:rPr>
+        <w:t xml:space="preserve"> 100</w:t>
+      </w:r>
+      <w:r>
+        <w:rPr>
+          <w:lang w:val="ru-RU"/>
+        </w:rPr>
+        <w:t>.</w:t>
+      </w:r>
     </w:p>
     <w:p>
       <w:pPr>
@@ -5012,8 +5726,172 @@
         </w:rPr>
       </w:pPr>
     </w:p>
+    <w:p>
+      <w:pPr>
+        <w:rPr>
+          <w:lang w:val="ru-RU"/>
+        </w:rPr>
+      </w:pPr>
+      <w:r>
+        <w:rPr>
+          <w:lang w:val="ru-RU"/>
+        </w:rPr>
+        <w:tab/>
+        <w:t xml:space="preserve">Из визуального сравнения видно, что схема 2го порядка плохо сходится с точным решением уже на временах </w:t>
+      </w:r>
+      <w:proofErr w:type="spellStart"/>
+      <w:r>
+        <w:rPr>
+          <w:i/>
+          <w:iCs/>
+        </w:rPr>
+        <w:t>t</w:t>
+      </w:r>
+      <w:proofErr w:type="gramStart"/>
+      <w:r>
+        <w:rPr>
+          <w:rFonts w:cs="Times New Roman"/>
+          <w:i/>
+          <w:iCs/>
+        </w:rPr>
+        <w:t>ω</w:t>
+      </w:r>
+      <w:proofErr w:type="spellEnd"/>
+      <w:r>
+        <w:rPr>
+          <w:lang w:val="ru-RU"/>
+        </w:rPr>
+        <w:t xml:space="preserve"> &gt;</w:t>
+      </w:r>
+      <w:proofErr w:type="gramEnd"/>
+      <w:r>
+        <w:rPr>
+          <w:lang w:val="ru-RU"/>
+        </w:rPr>
+        <w:t xml:space="preserve"> 30</w:t>
+      </w:r>
+      <w:r>
+        <w:rPr>
+          <w:lang w:val="ru-RU"/>
+        </w:rPr>
+        <w:t xml:space="preserve">, в то время как схема 4го порядка позволяет интегрировать систему уравнений с тем же шагом, </w:t>
+      </w:r>
+      <w:r>
+        <w:rPr>
+          <w:i/>
+          <w:iCs/>
+        </w:rPr>
+        <w:t>h</w:t>
+      </w:r>
+      <w:r>
+        <w:rPr>
+          <w:lang w:val="ru-RU"/>
+        </w:rPr>
+        <w:t xml:space="preserve"> = 0.2</w:t>
+      </w:r>
+      <w:r>
+        <w:rPr>
+          <w:lang w:val="ru-RU"/>
+        </w:rPr>
+        <w:t xml:space="preserve"> с</w:t>
+      </w:r>
+      <w:r>
+        <w:rPr>
+          <w:lang w:val="ru-RU"/>
+        </w:rPr>
+        <w:t xml:space="preserve">, вплоть до момента времени </w:t>
+      </w:r>
+      <w:proofErr w:type="spellStart"/>
+      <w:r>
+        <w:rPr>
+          <w:i/>
+          <w:iCs/>
+        </w:rPr>
+        <w:t>t</w:t>
+      </w:r>
+      <w:r>
+        <w:rPr>
+          <w:rFonts w:cs="Times New Roman"/>
+          <w:i/>
+          <w:iCs/>
+        </w:rPr>
+        <w:t>ω</w:t>
+      </w:r>
+      <w:proofErr w:type="spellEnd"/>
+      <w:r>
+        <w:rPr>
+          <w:lang w:val="ru-RU"/>
+        </w:rPr>
+        <w:t xml:space="preserve"> </w:t>
+      </w:r>
+      <w:r>
+        <w:rPr>
+          <w:lang w:val="ru-RU"/>
+        </w:rPr>
+        <w:t>=</w:t>
+      </w:r>
+      <w:r>
+        <w:rPr>
+          <w:lang w:val="ru-RU"/>
+        </w:rPr>
+        <w:t xml:space="preserve"> </w:t>
+      </w:r>
+      <w:r>
+        <w:rPr>
+          <w:lang w:val="ru-RU"/>
+        </w:rPr>
+        <w:t>10</w:t>
+      </w:r>
+      <w:r>
+        <w:rPr>
+          <w:lang w:val="ru-RU"/>
+        </w:rPr>
+        <w:t>0</w:t>
+      </w:r>
+      <w:r>
+        <w:rPr>
+          <w:lang w:val="ru-RU"/>
+        </w:rPr>
+        <w:t>.</w:t>
+      </w:r>
+    </w:p>
+    <w:p>
+      <w:pPr>
+        <w:rPr>
+          <w:lang w:val="ru-RU"/>
+        </w:rPr>
+      </w:pPr>
+    </w:p>
+    <w:p>
+      <w:pPr>
+        <w:rPr>
+          <w:lang w:val="ru-RU"/>
+        </w:rPr>
+      </w:pPr>
+    </w:p>
+    <w:p>
+      <w:pPr>
+        <w:rPr>
+          <w:lang w:val="ru-RU"/>
+        </w:rPr>
+      </w:pPr>
+    </w:p>
+    <w:p>
+      <w:pPr>
+        <w:rPr>
+          <w:lang w:val="ru-RU"/>
+        </w:rPr>
+      </w:pPr>
+    </w:p>
+    <w:p>
+      <w:pPr>
+        <w:rPr>
+          <w:lang w:val="ru-RU"/>
+        </w:rPr>
+      </w:pPr>
+    </w:p>
     <w:sectPr>
-      <w:footerReference w:type="default" r:id="rId42"/>
+      <w:footerReference w:type="default" r:id="rId44"/>
       <w:pgSz w:w="11907" w:h="16840" w:code="9"/>
       <w:pgMar w:top="851" w:right="851" w:bottom="567" w:left="1418" w:header="720" w:footer="720" w:gutter="0"/>
       <w:cols w:space="720"/>

</xml_diff>